<commit_message>
Updated submission command (for consistent naming-convention)
</commit_message>
<xml_diff>
--- a/WS01/Workshop1.docx
+++ b/WS01/Workshop1.docx
@@ -13,8 +13,6 @@
           <w:szCs w:val="48"/>
         </w:rPr>
       </w:pPr>
-      <w:bookmarkStart w:id="0" w:name="_GoBack"/>
-      <w:bookmarkEnd w:id="0"/>
       <w:r>
         <w:rPr>
           <w:rFonts w:ascii="Arial" w:eastAsia="Times New Roman" w:hAnsi="Arial" w:cs="Arial"/>
@@ -2320,7 +2318,18 @@
           <w:sz w:val="24"/>
           <w:szCs w:val="24"/>
         </w:rPr>
-        <w:t>ipc_</w:t>
+        <w:t>100</w:t>
+      </w:r>
+      <w:r>
+        <w:rPr>
+          <w:rFonts w:ascii="Courier New" w:eastAsia="Times New Roman" w:hAnsi="Courier New" w:cs="Courier New"/>
+          <w:b/>
+          <w:bCs/>
+          <w:color w:val="000000"/>
+          <w:sz w:val="24"/>
+          <w:szCs w:val="24"/>
+        </w:rPr>
+        <w:t>_</w:t>
       </w:r>
       <w:r>
         <w:rPr>
@@ -3092,7 +3101,20 @@
           <w:sz w:val="24"/>
           <w:szCs w:val="24"/>
         </w:rPr>
-        <w:t>ipc_</w:t>
+        <w:t>100</w:t>
+      </w:r>
+      <w:bookmarkStart w:id="0" w:name="_GoBack"/>
+      <w:bookmarkEnd w:id="0"/>
+      <w:r>
+        <w:rPr>
+          <w:rFonts w:ascii="Courier New" w:eastAsia="Times New Roman" w:hAnsi="Courier New" w:cs="Courier New"/>
+          <w:b/>
+          <w:bCs/>
+          <w:color w:val="000000"/>
+          <w:sz w:val="24"/>
+          <w:szCs w:val="24"/>
+        </w:rPr>
+        <w:t>_</w:t>
       </w:r>
       <w:r>
         <w:rPr>
@@ -5983,7 +6005,7 @@
 </file>
 
 <file path=customXml/itemProps1.xml><?xml version="1.0" encoding="utf-8"?>
-<ds:datastoreItem xmlns:ds="http://schemas.openxmlformats.org/officeDocument/2006/customXml" ds:itemID="{4112B417-DE5A-4738-BF81-D738D66E6029}">
+<ds:datastoreItem xmlns:ds="http://schemas.openxmlformats.org/officeDocument/2006/customXml" ds:itemID="{901BE5E9-A6B8-49C2-BB91-FF5F6835BB18}">
   <ds:schemaRefs>
     <ds:schemaRef ds:uri="http://schemas.openxmlformats.org/officeDocument/2006/bibliography"/>
   </ds:schemaRefs>

</xml_diff>